<commit_message>
Ajout de doc capteur
</commit_message>
<xml_diff>
--- a/doc_capteurs/Documentation_capteurs.docx
+++ b/doc_capteurs/Documentation_capteurs.docx
@@ -13,7 +13,6 @@
           <w:szCs w:val="52"/>
         </w:rPr>
       </w:pPr>
-      <w:bookmarkStart w:id="0" w:name="_GoBack"/>
       <w:r>
         <w:rPr>
           <w:b/>
@@ -24,7 +23,6 @@
         <w:t>Documentation sur les capteurs</w:t>
       </w:r>
     </w:p>
-    <w:bookmarkEnd w:id="0"/>
     <w:p/>
     <w:p/>
     <w:p>
@@ -32,8 +30,8 @@
         <w:rPr>
           <w:rFonts w:cstheme="minorHAnsi"/>
           <w:color w:val="FF0000"/>
-          <w:sz w:val="28"/>
-          <w:szCs w:val="28"/>
+          <w:sz w:val="32"/>
+          <w:szCs w:val="32"/>
           <w:u w:val="single"/>
         </w:rPr>
       </w:pPr>
@@ -41,8 +39,8 @@
         <w:rPr>
           <w:rFonts w:cstheme="minorHAnsi"/>
           <w:color w:val="FF0000"/>
-          <w:sz w:val="28"/>
-          <w:szCs w:val="28"/>
+          <w:sz w:val="32"/>
+          <w:szCs w:val="32"/>
           <w:u w:val="single"/>
         </w:rPr>
         <w:t>Capteurs de température ARIA :</w:t>
@@ -51,15 +49,33 @@
     <w:p>
       <w:pPr>
         <w:rPr>
-          <w:rFonts w:eastAsia="Times New Roman" w:cstheme="minorHAnsi"/>
-          <w:sz w:val="24"/>
-          <w:szCs w:val="24"/>
-          <w:lang w:eastAsia="fr-FR"/>
-        </w:rPr>
-      </w:pPr>
-      <w:r>
-        <w:rPr>
-          <w:rFonts w:ascii="Arial" w:eastAsia="Times New Roman" w:hAnsi="Arial" w:cs="Arial"/>
+          <w:rFonts w:cstheme="minorHAnsi"/>
+          <w:color w:val="4472C4" w:themeColor="accent1"/>
+          <w:sz w:val="32"/>
+          <w:szCs w:val="32"/>
+          <w:u w:val="single"/>
+        </w:rPr>
+      </w:pPr>
+      <w:r>
+        <w:rPr>
+          <w:rFonts w:cstheme="minorHAnsi"/>
+          <w:color w:val="4472C4" w:themeColor="accent1"/>
+          <w:sz w:val="32"/>
+          <w:szCs w:val="32"/>
+          <w:u w:val="single"/>
+        </w:rPr>
+        <w:t>http://www.automatisme-regulation-industrielle-agricole.com/produits.php</w:t>
+      </w:r>
+    </w:p>
+    <w:p>
+      <w:pPr>
+        <w:rPr>
+          <w:lang w:eastAsia="fr-FR"/>
+        </w:rPr>
+      </w:pPr>
+      <w:r>
+        <w:rPr>
+          <w:rFonts w:ascii="Arial" w:hAnsi="Arial" w:cs="Arial"/>
           <w:color w:val="510801"/>
           <w:sz w:val="17"/>
           <w:szCs w:val="17"/>
@@ -69,45 +85,14 @@
       </w:r>
       <w:r>
         <w:rPr>
-          <w:rFonts w:eastAsia="Times New Roman" w:cstheme="minorHAnsi"/>
-          <w:sz w:val="24"/>
-          <w:szCs w:val="24"/>
-          <w:lang w:eastAsia="fr-FR"/>
-        </w:rPr>
-        <w:t xml:space="preserve">Capteur </w:t>
-      </w:r>
-      <w:r>
-        <w:rPr>
-          <w:rFonts w:eastAsia="Times New Roman" w:cstheme="minorHAnsi"/>
-          <w:sz w:val="24"/>
-          <w:szCs w:val="24"/>
-          <w:lang w:eastAsia="fr-FR"/>
-        </w:rPr>
-        <w:t>:</w:t>
-      </w:r>
-      <w:r>
-        <w:rPr>
-          <w:rFonts w:eastAsia="Times New Roman" w:cstheme="minorHAnsi"/>
-          <w:sz w:val="24"/>
-          <w:szCs w:val="24"/>
-          <w:lang w:eastAsia="fr-FR"/>
-        </w:rPr>
-        <w:t xml:space="preserve"> </w:t>
-      </w:r>
-      <w:r>
-        <w:rPr>
-          <w:rFonts w:eastAsia="Times New Roman" w:cstheme="minorHAnsi"/>
-          <w:sz w:val="24"/>
-          <w:szCs w:val="24"/>
-          <w:lang w:eastAsia="fr-FR"/>
-        </w:rPr>
-        <w:t>Pt100 classe A</w:t>
-      </w:r>
-      <w:r>
-        <w:rPr>
-          <w:rFonts w:eastAsia="Times New Roman" w:cstheme="minorHAnsi"/>
-          <w:sz w:val="24"/>
-          <w:szCs w:val="24"/>
+          <w:lang w:eastAsia="fr-FR"/>
+        </w:rPr>
+        <w:t>Capteur : Pt100 classe A</w:t>
+      </w:r>
+      <w:bookmarkStart w:id="0" w:name="_GoBack"/>
+      <w:bookmarkEnd w:id="0"/>
+      <w:r>
+        <w:rPr>
           <w:lang w:eastAsia="fr-FR"/>
         </w:rPr>
         <w:br/>
@@ -116,9 +101,6 @@
       <w:proofErr w:type="gramStart"/>
       <w:r>
         <w:rPr>
-          <w:rFonts w:eastAsia="Times New Roman" w:cstheme="minorHAnsi"/>
-          <w:sz w:val="24"/>
-          <w:szCs w:val="24"/>
           <w:lang w:eastAsia="fr-FR"/>
         </w:rPr>
         <w:t>C ,</w:t>
@@ -126,18 +108,12 @@
       <w:proofErr w:type="gramEnd"/>
       <w:r>
         <w:rPr>
-          <w:rFonts w:eastAsia="Times New Roman" w:cstheme="minorHAnsi"/>
-          <w:sz w:val="24"/>
-          <w:szCs w:val="24"/>
           <w:lang w:eastAsia="fr-FR"/>
         </w:rPr>
         <w:t xml:space="preserve"> -10/+45°C</w:t>
       </w:r>
       <w:r>
         <w:rPr>
-          <w:rFonts w:eastAsia="Times New Roman" w:cstheme="minorHAnsi"/>
-          <w:sz w:val="24"/>
-          <w:szCs w:val="24"/>
           <w:lang w:eastAsia="fr-FR"/>
         </w:rPr>
         <w:br/>
@@ -145,9 +121,6 @@
       </w:r>
       <w:r>
         <w:rPr>
-          <w:rFonts w:eastAsia="Times New Roman" w:cstheme="minorHAnsi"/>
-          <w:sz w:val="24"/>
-          <w:szCs w:val="24"/>
           <w:lang w:eastAsia="fr-FR"/>
         </w:rPr>
         <w:br/>
@@ -155,9 +128,6 @@
       </w:r>
       <w:r>
         <w:rPr>
-          <w:rFonts w:eastAsia="Times New Roman" w:cstheme="minorHAnsi"/>
-          <w:sz w:val="24"/>
-          <w:szCs w:val="24"/>
           <w:lang w:eastAsia="fr-FR"/>
         </w:rPr>
         <w:br/>
@@ -165,9 +135,6 @@
       </w:r>
       <w:r>
         <w:rPr>
-          <w:rFonts w:eastAsia="Times New Roman" w:cstheme="minorHAnsi"/>
-          <w:sz w:val="24"/>
-          <w:szCs w:val="24"/>
           <w:lang w:eastAsia="fr-FR"/>
         </w:rPr>
         <w:br/>
@@ -175,13 +142,290 @@
       </w:r>
       <w:r>
         <w:rPr>
-          <w:rFonts w:eastAsia="Times New Roman" w:cstheme="minorHAnsi"/>
-          <w:sz w:val="24"/>
-          <w:szCs w:val="24"/>
           <w:lang w:eastAsia="fr-FR"/>
         </w:rPr>
         <w:br/>
         <w:t>Connexion par bornes à visser</w:t>
+      </w:r>
+    </w:p>
+    <w:p>
+      <w:pPr>
+        <w:rPr>
+          <w:rFonts w:eastAsia="Times New Roman" w:cstheme="minorHAnsi"/>
+          <w:szCs w:val="24"/>
+          <w:lang w:eastAsia="fr-FR"/>
+        </w:rPr>
+      </w:pPr>
+    </w:p>
+    <w:p>
+      <w:pPr>
+        <w:rPr>
+          <w:rFonts w:eastAsia="Times New Roman" w:cstheme="minorHAnsi"/>
+          <w:color w:val="FF0000"/>
+          <w:sz w:val="32"/>
+          <w:szCs w:val="32"/>
+          <w:u w:val="single"/>
+          <w:lang w:eastAsia="fr-FR"/>
+        </w:rPr>
+      </w:pPr>
+      <w:r>
+        <w:rPr>
+          <w:rFonts w:eastAsia="Times New Roman" w:cstheme="minorHAnsi"/>
+          <w:color w:val="FF0000"/>
+          <w:sz w:val="32"/>
+          <w:szCs w:val="32"/>
+          <w:u w:val="single"/>
+          <w:lang w:eastAsia="fr-FR"/>
+        </w:rPr>
+        <w:t>Pluviomètre Davis</w:t>
+      </w:r>
+      <w:r>
+        <w:rPr>
+          <w:rFonts w:eastAsia="Times New Roman" w:cstheme="minorHAnsi"/>
+          <w:color w:val="FF0000"/>
+          <w:sz w:val="32"/>
+          <w:szCs w:val="32"/>
+          <w:u w:val="single"/>
+          <w:lang w:eastAsia="fr-FR"/>
+        </w:rPr>
+        <w:t> :</w:t>
+      </w:r>
+    </w:p>
+    <w:p>
+      <w:pPr>
+        <w:rPr>
+          <w:rFonts w:eastAsia="Times New Roman" w:cstheme="minorHAnsi"/>
+          <w:color w:val="4472C4" w:themeColor="accent1"/>
+          <w:sz w:val="32"/>
+          <w:szCs w:val="32"/>
+          <w:u w:val="single"/>
+          <w:lang w:eastAsia="fr-FR"/>
+        </w:rPr>
+      </w:pPr>
+      <w:r>
+        <w:rPr>
+          <w:rFonts w:eastAsia="Times New Roman" w:cstheme="minorHAnsi"/>
+          <w:color w:val="4472C4" w:themeColor="accent1"/>
+          <w:sz w:val="32"/>
+          <w:szCs w:val="32"/>
+          <w:u w:val="single"/>
+          <w:lang w:eastAsia="fr-FR"/>
+        </w:rPr>
+        <w:t>http://www.davis-meteo.com/7852.php</w:t>
+      </w:r>
+    </w:p>
+    <w:p>
+      <w:pPr>
+        <w:rPr>
+          <w:szCs w:val="24"/>
+        </w:rPr>
+      </w:pPr>
+      <w:r>
+        <w:rPr>
+          <w:szCs w:val="24"/>
+        </w:rPr>
+        <w:t>Type de capteur</w:t>
+      </w:r>
+      <w:r>
+        <w:rPr>
+          <w:szCs w:val="24"/>
+        </w:rPr>
+        <w:t> :</w:t>
+      </w:r>
+      <w:r>
+        <w:rPr>
+          <w:szCs w:val="24"/>
+        </w:rPr>
+        <w:t xml:space="preserve"> Augets avec switch magnétique (ILS) </w:t>
+      </w:r>
+    </w:p>
+    <w:p>
+      <w:pPr>
+        <w:rPr>
+          <w:szCs w:val="24"/>
+        </w:rPr>
+      </w:pPr>
+      <w:r>
+        <w:rPr>
+          <w:szCs w:val="24"/>
+        </w:rPr>
+        <w:t>Sortie</w:t>
+      </w:r>
+      <w:r>
+        <w:rPr>
+          <w:szCs w:val="24"/>
+        </w:rPr>
+        <w:t xml:space="preserve"> : </w:t>
+      </w:r>
+      <w:r>
+        <w:rPr>
+          <w:szCs w:val="24"/>
+        </w:rPr>
+        <w:t xml:space="preserve">Fermeture contact </w:t>
+      </w:r>
+    </w:p>
+    <w:p>
+      <w:pPr>
+        <w:rPr>
+          <w:szCs w:val="24"/>
+        </w:rPr>
+      </w:pPr>
+      <w:r>
+        <w:rPr>
+          <w:szCs w:val="24"/>
+        </w:rPr>
+        <w:t>Câble</w:t>
+      </w:r>
+      <w:r>
+        <w:rPr>
+          <w:szCs w:val="24"/>
+        </w:rPr>
+        <w:t xml:space="preserve"> : </w:t>
+      </w:r>
+      <w:r>
+        <w:rPr>
+          <w:szCs w:val="24"/>
+        </w:rPr>
+        <w:t xml:space="preserve">12 m </w:t>
+      </w:r>
+    </w:p>
+    <w:p>
+      <w:pPr>
+        <w:rPr>
+          <w:szCs w:val="24"/>
+        </w:rPr>
+      </w:pPr>
+      <w:r>
+        <w:rPr>
+          <w:szCs w:val="24"/>
+        </w:rPr>
+        <w:t>Type de câble</w:t>
+      </w:r>
+      <w:r>
+        <w:rPr>
+          <w:szCs w:val="24"/>
+        </w:rPr>
+        <w:t> :</w:t>
+      </w:r>
+      <w:r>
+        <w:rPr>
+          <w:szCs w:val="24"/>
+        </w:rPr>
+        <w:t xml:space="preserve"> 4 conducteurs, 26 AWG</w:t>
+      </w:r>
+    </w:p>
+    <w:p>
+      <w:pPr>
+        <w:rPr>
+          <w:szCs w:val="24"/>
+        </w:rPr>
+      </w:pPr>
+      <w:r>
+        <w:rPr>
+          <w:szCs w:val="24"/>
+        </w:rPr>
+        <w:t xml:space="preserve"> Connecteur</w:t>
+      </w:r>
+      <w:r>
+        <w:rPr>
+          <w:szCs w:val="24"/>
+        </w:rPr>
+        <w:t> :</w:t>
+      </w:r>
+      <w:r>
+        <w:rPr>
+          <w:szCs w:val="24"/>
+        </w:rPr>
+        <w:t xml:space="preserve"> RJ-11 </w:t>
+      </w:r>
+    </w:p>
+    <w:p>
+      <w:pPr>
+        <w:rPr>
+          <w:szCs w:val="24"/>
+        </w:rPr>
+      </w:pPr>
+      <w:r>
+        <w:rPr>
+          <w:szCs w:val="24"/>
+        </w:rPr>
+        <w:t>Longueur maximale de câble</w:t>
+      </w:r>
+      <w:r>
+        <w:rPr>
+          <w:szCs w:val="24"/>
+        </w:rPr>
+        <w:t> :</w:t>
+      </w:r>
+      <w:r>
+        <w:rPr>
+          <w:szCs w:val="24"/>
+        </w:rPr>
+        <w:t xml:space="preserve">270 m </w:t>
+      </w:r>
+    </w:p>
+    <w:p>
+      <w:pPr>
+        <w:rPr>
+          <w:szCs w:val="24"/>
+        </w:rPr>
+      </w:pPr>
+      <w:r>
+        <w:rPr>
+          <w:szCs w:val="24"/>
+        </w:rPr>
+        <w:t>Connections Noir et rouge</w:t>
+      </w:r>
+      <w:r>
+        <w:rPr>
+          <w:szCs w:val="24"/>
+        </w:rPr>
+        <w:t xml:space="preserve"> : </w:t>
+      </w:r>
+      <w:r>
+        <w:rPr>
+          <w:szCs w:val="24"/>
+        </w:rPr>
+        <w:t>Switch terminal (</w:t>
+      </w:r>
+      <w:proofErr w:type="spellStart"/>
+      <w:r>
+        <w:rPr>
+          <w:szCs w:val="24"/>
+        </w:rPr>
+        <w:t>iLS</w:t>
+      </w:r>
+      <w:proofErr w:type="spellEnd"/>
+      <w:r>
+        <w:rPr>
+          <w:szCs w:val="24"/>
+        </w:rPr>
+        <w:t>)</w:t>
+      </w:r>
+    </w:p>
+    <w:p>
+      <w:pPr>
+        <w:rPr>
+          <w:szCs w:val="24"/>
+        </w:rPr>
+      </w:pPr>
+      <w:r>
+        <w:rPr>
+          <w:szCs w:val="24"/>
+        </w:rPr>
+        <w:t xml:space="preserve"> Vert et Jaune</w:t>
+      </w:r>
+      <w:r>
+        <w:rPr>
+          <w:szCs w:val="24"/>
+        </w:rPr>
+        <w:t> :</w:t>
+      </w:r>
+      <w:r>
+        <w:rPr>
+          <w:szCs w:val="24"/>
+        </w:rPr>
+        <w:t xml:space="preserve"> Switch terminal (ILS)</w:t>
       </w:r>
     </w:p>
     <w:p/>
@@ -593,6 +837,13 @@
   <w:style w:type="paragraph" w:default="1" w:styleId="Normal">
     <w:name w:val="Normal"/>
     <w:qFormat/>
+    <w:rsid w:val="001B5D7E"/>
+    <w:pPr>
+      <w:spacing w:after="0"/>
+    </w:pPr>
+    <w:rPr>
+      <w:sz w:val="24"/>
+    </w:rPr>
   </w:style>
   <w:style w:type="paragraph" w:styleId="Titre1">
     <w:name w:val="heading 1"/>
@@ -605,7 +856,7 @@
     <w:pPr>
       <w:keepNext/>
       <w:keepLines/>
-      <w:spacing w:before="240" w:after="0"/>
+      <w:spacing w:before="240"/>
       <w:outlineLvl w:val="0"/>
     </w:pPr>
     <w:rPr>

</xml_diff>

<commit_message>
Finition de la doc
</commit_message>
<xml_diff>
--- a/doc_capteurs/Documentation_capteurs.docx
+++ b/doc_capteurs/Documentation_capteurs.docx
@@ -67,6 +67,7 @@
     </w:p>
     <w:p>
       <w:pPr>
+        <w:ind w:left="708"/>
         <w:rPr>
           <w:lang w:eastAsia="fr-FR"/>
         </w:rPr>
@@ -210,6 +211,7 @@
     </w:p>
     <w:p>
       <w:pPr>
+        <w:ind w:left="708"/>
         <w:rPr>
           <w:szCs w:val="24"/>
         </w:rPr>
@@ -235,6 +237,7 @@
     </w:p>
     <w:p>
       <w:pPr>
+        <w:ind w:left="708"/>
         <w:rPr>
           <w:szCs w:val="24"/>
         </w:rPr>
@@ -260,6 +263,7 @@
     </w:p>
     <w:p>
       <w:pPr>
+        <w:ind w:left="708"/>
         <w:rPr>
           <w:szCs w:val="24"/>
         </w:rPr>
@@ -285,6 +289,7 @@
     </w:p>
     <w:p>
       <w:pPr>
+        <w:ind w:left="708"/>
         <w:rPr>
           <w:szCs w:val="24"/>
         </w:rPr>
@@ -310,6 +315,7 @@
     </w:p>
     <w:p>
       <w:pPr>
+        <w:ind w:left="708"/>
         <w:rPr>
           <w:szCs w:val="24"/>
         </w:rPr>
@@ -335,6 +341,7 @@
     </w:p>
     <w:p>
       <w:pPr>
+        <w:ind w:left="708"/>
         <w:rPr>
           <w:szCs w:val="24"/>
         </w:rPr>
@@ -360,6 +367,7 @@
     </w:p>
     <w:p>
       <w:pPr>
+        <w:ind w:left="708"/>
         <w:rPr>
           <w:szCs w:val="24"/>
         </w:rPr>
@@ -374,13 +382,7 @@
         <w:rPr>
           <w:szCs w:val="24"/>
         </w:rPr>
-        <w:t xml:space="preserve"> : </w:t>
-      </w:r>
-      <w:r>
-        <w:rPr>
-          <w:szCs w:val="24"/>
-        </w:rPr>
-        <w:t>Switch terminal (</w:t>
+        <w:t> : Switch terminal (</w:t>
       </w:r>
       <w:proofErr w:type="spellStart"/>
       <w:r>
@@ -399,6 +401,7 @@
     </w:p>
     <w:p>
       <w:pPr>
+        <w:ind w:left="708"/>
         <w:rPr>
           <w:szCs w:val="24"/>
         </w:rPr>
@@ -458,6 +461,9 @@
       </w:r>
     </w:p>
     <w:p>
+      <w:pPr>
+        <w:ind w:left="708"/>
+      </w:pPr>
       <w:r>
         <w:t>Mesure</w:t>
       </w:r>
@@ -469,18 +475,27 @@
       </w:r>
     </w:p>
     <w:p>
-      <w:r>
-        <w:t xml:space="preserve"> - La vitesse du vent (1 à 322km/h) avec une précision de 3km/h</w:t>
-      </w:r>
-    </w:p>
-    <w:p>
-      <w:r>
-        <w:t xml:space="preserve"> - La direction du vent (0° à 360°) avec une précision de 7°</w:t>
-      </w:r>
-    </w:p>
-    <w:p>
-      <w:r>
-        <w:t xml:space="preserve"> - L</w:t>
+      <w:pPr>
+        <w:ind w:left="708"/>
+      </w:pPr>
+      <w:r>
+        <w:t xml:space="preserve"> La vitesse du vent (1 à 322km/h) avec une précision de 3km/h</w:t>
+      </w:r>
+    </w:p>
+    <w:p>
+      <w:pPr>
+        <w:ind w:left="708"/>
+      </w:pPr>
+      <w:r>
+        <w:t xml:space="preserve"> La direction du vent (0° à 360°) avec une précision de 7°</w:t>
+      </w:r>
+    </w:p>
+    <w:p>
+      <w:pPr>
+        <w:ind w:left="708"/>
+      </w:pPr>
+      <w:r>
+        <w:t xml:space="preserve"> L</w:t>
       </w:r>
       <w:r>
         <w:t>e parcours du vent (0 à 1999.9km/h) avec une précision de 5%</w:t>
@@ -497,59 +512,223 @@
       </w:r>
     </w:p>
     <w:p>
-      <w:r>
-        <w:t xml:space="preserve">Black. . . . . . . . . . . . . . . . . . . . . . . . . . . . . . . . . . . . </w:t>
-      </w:r>
-      <w:proofErr w:type="gramStart"/>
-      <w:r>
-        <w:t>. . . .</w:t>
-      </w:r>
-      <w:proofErr w:type="gramEnd"/>
-      <w:r>
-        <w:t xml:space="preserve"> Wind speed contact </w:t>
-      </w:r>
-      <w:proofErr w:type="spellStart"/>
-      <w:r>
-        <w:t>closure</w:t>
-      </w:r>
-      <w:proofErr w:type="spellEnd"/>
-      <w:r>
-        <w:t xml:space="preserve"> to </w:t>
-      </w:r>
-      <w:proofErr w:type="spellStart"/>
-      <w:r>
-        <w:t>ground</w:t>
-      </w:r>
-      <w:proofErr w:type="spellEnd"/>
-      <w:r>
-        <w:t xml:space="preserve"> Red. . . . . . . . . . . . . . . . . . . . . . . . . . . . . . . . . . . . </w:t>
-      </w:r>
-      <w:proofErr w:type="gramStart"/>
-      <w:r>
-        <w:t>. . . .</w:t>
-      </w:r>
-      <w:proofErr w:type="gramEnd"/>
-      <w:r>
-        <w:t xml:space="preserve"> . Ground Green . . . . . . . . . . . . . . . . . . . . . . . . . . . . . . . . . . . . . . . Wind direction pot wiper (20KΩ </w:t>
-      </w:r>
-      <w:proofErr w:type="spellStart"/>
-      <w:r>
-        <w:t>potentiometer</w:t>
-      </w:r>
-      <w:proofErr w:type="spellEnd"/>
-      <w:r>
-        <w:t xml:space="preserve">) Yellow . . . . . . . . . . . . . . . . . . . . . . . . . . . . . . . . . . . . . . . Pot </w:t>
-      </w:r>
-      <w:proofErr w:type="spellStart"/>
-      <w:r>
-        <w:t>supply</w:t>
-      </w:r>
-      <w:proofErr w:type="spellEnd"/>
-      <w:r>
-        <w:t xml:space="preserve"> voltage</w:t>
+      <w:pPr>
+        <w:ind w:left="708"/>
+      </w:pPr>
+      <w:r>
+        <w:t>Noir :</w:t>
+      </w:r>
+      <w:r>
+        <w:t xml:space="preserve"> </w:t>
+      </w:r>
+      <w:r>
+        <w:t>Vitesse du vent</w:t>
+      </w:r>
+    </w:p>
+    <w:p>
+      <w:pPr>
+        <w:ind w:left="708"/>
+      </w:pPr>
+      <w:r>
+        <w:t xml:space="preserve">Rouge : </w:t>
+      </w:r>
+      <w:r>
+        <w:t xml:space="preserve"> </w:t>
+      </w:r>
+      <w:r>
+        <w:t>Terre</w:t>
+      </w:r>
+    </w:p>
+    <w:p>
+      <w:pPr>
+        <w:ind w:left="708"/>
+      </w:pPr>
+      <w:r>
+        <w:t xml:space="preserve">Vert : </w:t>
+      </w:r>
+      <w:r>
+        <w:t xml:space="preserve"> </w:t>
+      </w:r>
+      <w:r>
+        <w:t>Direction du vent</w:t>
+      </w:r>
+    </w:p>
+    <w:p>
+      <w:pPr>
+        <w:ind w:left="708"/>
+      </w:pPr>
+      <w:r>
+        <w:t xml:space="preserve">Jaune : </w:t>
+      </w:r>
+      <w:r>
+        <w:t xml:space="preserve"> </w:t>
+      </w:r>
+      <w:r>
+        <w:t xml:space="preserve">Alimentation </w:t>
+      </w:r>
+    </w:p>
+    <w:p/>
+    <w:p/>
+    <w:p/>
+    <w:p/>
+    <w:p/>
+    <w:p/>
+    <w:p>
+      <w:pPr>
+        <w:rPr>
+          <w:color w:val="FF0000"/>
+          <w:sz w:val="32"/>
+          <w:szCs w:val="32"/>
+          <w:u w:val="single"/>
+        </w:rPr>
+      </w:pPr>
+      <w:r>
+        <w:rPr>
+          <w:color w:val="FF0000"/>
+          <w:sz w:val="32"/>
+          <w:szCs w:val="32"/>
+          <w:u w:val="single"/>
+        </w:rPr>
+        <w:lastRenderedPageBreak/>
+        <w:t>Carte raspberry 3</w:t>
+      </w:r>
+    </w:p>
+    <w:p>
+      <w:pPr>
+        <w:ind w:left="708"/>
+      </w:pPr>
+      <w:r>
+        <w:t>Tolérant : 5V</w:t>
+      </w:r>
+    </w:p>
+    <w:p>
+      <w:pPr>
+        <w:ind w:left="708"/>
+      </w:pPr>
+      <w:r>
+        <w:t>3 connecteurs I2C</w:t>
+      </w:r>
+    </w:p>
+    <w:p>
+      <w:pPr>
+        <w:ind w:left="708"/>
+      </w:pPr>
+      <w:r>
+        <w:t>Horloge temps réel</w:t>
+      </w:r>
+    </w:p>
+    <w:p>
+      <w:pPr>
+        <w:ind w:left="708"/>
+      </w:pPr>
+      <w:r>
+        <w:t>8 entrées analogiques</w:t>
+      </w:r>
+    </w:p>
+    <w:p>
+      <w:pPr>
+        <w:ind w:left="708"/>
+      </w:pPr>
+      <w:r>
+        <w:t>8 entrées numériques</w:t>
+      </w:r>
+    </w:p>
+    <w:p>
+      <w:pPr>
+        <w:ind w:left="708"/>
+      </w:pPr>
+      <w:r>
+        <w:t>Connecteur communication série</w:t>
+      </w:r>
+    </w:p>
+    <w:p>
+      <w:pPr>
+        <w:ind w:left="708"/>
+      </w:pPr>
+      <w:r>
+        <w:tab/>
+      </w:r>
+      <w:r>
+        <w:tab/>
+      </w:r>
+      <w:r>
+        <w:tab/>
+      </w:r>
+      <w:r>
+        <w:tab/>
+      </w:r>
+      <w:r>
+        <w:tab/>
+      </w:r>
+      <w:r>
+        <w:tab/>
+        <w:t xml:space="preserve"> </w:t>
+      </w:r>
+    </w:p>
+    <w:p>
+      <w:pPr>
+        <w:ind w:left="708"/>
+      </w:pPr>
+    </w:p>
+    <w:p>
+      <w:pPr>
+        <w:rPr>
+          <w:color w:val="FF0000"/>
+          <w:sz w:val="32"/>
+          <w:szCs w:val="32"/>
+          <w:u w:val="single"/>
+        </w:rPr>
+      </w:pPr>
+      <w:r>
+        <w:rPr>
+          <w:color w:val="FF0000"/>
+          <w:sz w:val="32"/>
+          <w:szCs w:val="32"/>
+          <w:u w:val="single"/>
+        </w:rPr>
+        <w:t>Afficheur oled</w:t>
+      </w:r>
+    </w:p>
+    <w:p>
+      <w:r>
+        <w:tab/>
+        <w:t>Alimentation : 3,3 à 5,5V</w:t>
+      </w:r>
+    </w:p>
+    <w:p>
+      <w:r>
+        <w:tab/>
+        <w:t>Couleur des mots :  Blanc</w:t>
+      </w:r>
+    </w:p>
+    <w:p>
+      <w:r>
+        <w:tab/>
+        <w:t>Température supportée : -20° à 70°C</w:t>
+      </w:r>
+    </w:p>
+    <w:p>
+      <w:r>
+        <w:tab/>
+        <w:t>Port I2C</w:t>
       </w:r>
       <w:bookmarkStart w:id="0" w:name="_GoBack"/>
       <w:bookmarkEnd w:id="0"/>
+    </w:p>
+    <w:p>
+      <w:r>
+        <w:t xml:space="preserve"> </w:t>
+      </w:r>
+    </w:p>
+    <w:p>
+      <w:pPr>
+        <w:rPr>
+          <w:color w:val="FF0000"/>
+          <w:sz w:val="36"/>
+          <w:szCs w:val="36"/>
+          <w:u w:val="single"/>
+        </w:rPr>
+      </w:pPr>
     </w:p>
     <w:p/>
     <w:p/>

</xml_diff>

<commit_message>
Modif charte graphique uniforme
Mis en place d'une même charte graphique pour tout le monde.
</commit_message>
<xml_diff>
--- a/doc_capteurs/Documentation_capteurs.docx
+++ b/doc_capteurs/Documentation_capteurs.docx
@@ -7,16 +7,18 @@
         <w:pStyle w:val="Titre1"/>
         <w:jc w:val="center"/>
         <w:rPr>
+          <w:rFonts w:asciiTheme="minorHAnsi" w:hAnsiTheme="minorHAnsi" w:cstheme="minorHAnsi"/>
           <w:b/>
-          <w:color w:val="FF0000"/>
+          <w:color w:val="C00000"/>
           <w:sz w:val="52"/>
           <w:szCs w:val="52"/>
         </w:rPr>
       </w:pPr>
       <w:r>
         <w:rPr>
+          <w:rFonts w:asciiTheme="minorHAnsi" w:hAnsiTheme="minorHAnsi" w:cstheme="minorHAnsi"/>
           <w:b/>
-          <w:color w:val="FF0000"/>
+          <w:color w:val="C00000"/>
           <w:sz w:val="52"/>
           <w:szCs w:val="52"/>
         </w:rPr>
@@ -29,7 +31,7 @@
       <w:pPr>
         <w:rPr>
           <w:rFonts w:cstheme="minorHAnsi"/>
-          <w:color w:val="FF0000"/>
+          <w:color w:val="C00000"/>
           <w:sz w:val="32"/>
           <w:szCs w:val="32"/>
           <w:u w:val="single"/>
@@ -38,7 +40,7 @@
       <w:r>
         <w:rPr>
           <w:rFonts w:cstheme="minorHAnsi"/>
-          <w:color w:val="FF0000"/>
+          <w:color w:val="C00000"/>
           <w:sz w:val="32"/>
           <w:szCs w:val="32"/>
           <w:u w:val="single"/>
@@ -158,7 +160,7 @@
       <w:pPr>
         <w:rPr>
           <w:rFonts w:eastAsia="Times New Roman" w:cstheme="minorHAnsi"/>
-          <w:color w:val="FF0000"/>
+          <w:color w:val="C00000"/>
           <w:sz w:val="32"/>
           <w:szCs w:val="32"/>
           <w:u w:val="single"/>
@@ -168,24 +170,13 @@
       <w:r>
         <w:rPr>
           <w:rFonts w:eastAsia="Times New Roman" w:cstheme="minorHAnsi"/>
-          <w:color w:val="FF0000"/>
+          <w:color w:val="C00000"/>
           <w:sz w:val="32"/>
           <w:szCs w:val="32"/>
           <w:u w:val="single"/>
           <w:lang w:eastAsia="fr-FR"/>
         </w:rPr>
-        <w:t>Pluviomètre Davis</w:t>
-      </w:r>
-      <w:r>
-        <w:rPr>
-          <w:rFonts w:eastAsia="Times New Roman" w:cstheme="minorHAnsi"/>
-          <w:color w:val="FF0000"/>
-          <w:sz w:val="32"/>
-          <w:szCs w:val="32"/>
-          <w:u w:val="single"/>
-          <w:lang w:eastAsia="fr-FR"/>
-        </w:rPr>
-        <w:t> :</w:t>
+        <w:t>Pluviomètre Davis :</w:t>
       </w:r>
     </w:p>
     <w:p>
@@ -435,7 +426,7 @@
     <w:p>
       <w:pPr>
         <w:rPr>
-          <w:color w:val="FF0000"/>
+          <w:color w:val="C00000"/>
           <w:sz w:val="32"/>
           <w:szCs w:val="32"/>
           <w:u w:val="single"/>
@@ -443,21 +434,12 @@
       </w:pPr>
       <w:r>
         <w:rPr>
-          <w:color w:val="FF0000"/>
+          <w:color w:val="C00000"/>
           <w:sz w:val="32"/>
           <w:szCs w:val="32"/>
           <w:u w:val="single"/>
         </w:rPr>
-        <w:t>Anémomètre Davis</w:t>
-      </w:r>
-      <w:r>
-        <w:rPr>
-          <w:color w:val="FF0000"/>
-          <w:sz w:val="32"/>
-          <w:szCs w:val="32"/>
-          <w:u w:val="single"/>
-        </w:rPr>
-        <w:t> :</w:t>
+        <w:t>Anémomètre Davis :</w:t>
       </w:r>
     </w:p>
     <w:p>
@@ -576,7 +558,7 @@
     <w:p>
       <w:pPr>
         <w:rPr>
-          <w:color w:val="FF0000"/>
+          <w:color w:val="C00000"/>
           <w:sz w:val="32"/>
           <w:szCs w:val="32"/>
           <w:u w:val="single"/>
@@ -584,7 +566,7 @@
       </w:pPr>
       <w:r>
         <w:rPr>
-          <w:color w:val="FF0000"/>
+          <w:color w:val="C00000"/>
           <w:sz w:val="32"/>
           <w:szCs w:val="32"/>
           <w:u w:val="single"/>
@@ -673,15 +655,16 @@
     <w:p>
       <w:pPr>
         <w:rPr>
-          <w:color w:val="FF0000"/>
+          <w:color w:val="C00000"/>
           <w:sz w:val="32"/>
           <w:szCs w:val="32"/>
           <w:u w:val="single"/>
         </w:rPr>
       </w:pPr>
-      <w:r>
-        <w:rPr>
-          <w:color w:val="FF0000"/>
+      <w:bookmarkStart w:id="0" w:name="_GoBack"/>
+      <w:r>
+        <w:rPr>
+          <w:color w:val="C00000"/>
           <w:sz w:val="32"/>
           <w:szCs w:val="32"/>
           <w:u w:val="single"/>
@@ -689,6 +672,7 @@
         <w:t>Afficheur oled</w:t>
       </w:r>
     </w:p>
+    <w:bookmarkEnd w:id="0"/>
     <w:p>
       <w:r>
         <w:tab/>
@@ -712,8 +696,6 @@
         <w:tab/>
         <w:t>Port I2C</w:t>
       </w:r>
-      <w:bookmarkStart w:id="0" w:name="_GoBack"/>
-      <w:bookmarkEnd w:id="0"/>
     </w:p>
     <w:p>
       <w:r>

</xml_diff>

<commit_message>
Creation de lien doc capteur
</commit_message>
<xml_diff>
--- a/doc_capteurs/Documentation_capteurs.docx
+++ b/doc_capteurs/Documentation_capteurs.docx
@@ -95,6 +95,13 @@
           <w:lang w:eastAsia="fr-FR"/>
         </w:rPr>
         <w:br/>
+      </w:r>
+      <w:bookmarkStart w:id="0" w:name="_GoBack"/>
+      <w:bookmarkEnd w:id="0"/>
+      <w:r>
+        <w:rPr>
+          <w:lang w:eastAsia="fr-FR"/>
+        </w:rPr>
         <w:t>Plage : 0-45°</w:t>
       </w:r>
       <w:proofErr w:type="gramStart"/>
@@ -189,16 +196,17 @@
           <w:lang w:eastAsia="fr-FR"/>
         </w:rPr>
       </w:pPr>
-      <w:r>
-        <w:rPr>
-          <w:rFonts w:eastAsia="Times New Roman" w:cstheme="minorHAnsi"/>
-          <w:color w:val="4472C4" w:themeColor="accent1"/>
-          <w:sz w:val="22"/>
-          <w:u w:val="single"/>
-          <w:lang w:eastAsia="fr-FR"/>
-        </w:rPr>
-        <w:t>http://www.davis-meteo.com/7852.php</w:t>
-      </w:r>
+      <w:hyperlink r:id="rId4" w:history="1">
+        <w:r>
+          <w:rPr>
+            <w:rStyle w:val="Lienhypertexte"/>
+            <w:rFonts w:eastAsia="Times New Roman" w:cstheme="minorHAnsi"/>
+            <w:sz w:val="22"/>
+            <w:lang w:eastAsia="fr-FR"/>
+          </w:rPr>
+          <w:t>http://www.davis-meteo.com/7852.php</w:t>
+        </w:r>
+      </w:hyperlink>
     </w:p>
     <w:p>
       <w:pPr>
@@ -441,6 +449,16 @@
         </w:rPr>
         <w:t>Anémomètre Davis :</w:t>
       </w:r>
+    </w:p>
+    <w:p>
+      <w:pPr>
+        <w:rPr>
+          <w:color w:val="C00000"/>
+          <w:sz w:val="32"/>
+          <w:szCs w:val="32"/>
+          <w:u w:val="single"/>
+        </w:rPr>
+      </w:pPr>
     </w:p>
     <w:p>
       <w:pPr>
@@ -571,7 +589,6 @@
           <w:szCs w:val="32"/>
           <w:u w:val="single"/>
         </w:rPr>
-        <w:lastRenderedPageBreak/>
         <w:t>Carte raspberry 3</w:t>
       </w:r>
     </w:p>
@@ -661,7 +678,6 @@
           <w:u w:val="single"/>
         </w:rPr>
       </w:pPr>
-      <w:bookmarkStart w:id="0" w:name="_GoBack"/>
       <w:r>
         <w:rPr>
           <w:color w:val="C00000"/>
@@ -672,7 +688,6 @@
         <w:t>Afficheur oled</w:t>
       </w:r>
     </w:p>
-    <w:bookmarkEnd w:id="0"/>
     <w:p>
       <w:r>
         <w:tab/>
@@ -1217,6 +1232,29 @@
       <w:szCs w:val="32"/>
     </w:rPr>
   </w:style>
+  <w:style w:type="character" w:styleId="Lienhypertexte">
+    <w:name w:val="Hyperlink"/>
+    <w:basedOn w:val="Policepardfaut"/>
+    <w:uiPriority w:val="99"/>
+    <w:unhideWhenUsed/>
+    <w:rsid w:val="007470D9"/>
+    <w:rPr>
+      <w:color w:val="0563C1" w:themeColor="hyperlink"/>
+      <w:u w:val="single"/>
+    </w:rPr>
+  </w:style>
+  <w:style w:type="character" w:styleId="Mentionnonrsolue">
+    <w:name w:val="Unresolved Mention"/>
+    <w:basedOn w:val="Policepardfaut"/>
+    <w:uiPriority w:val="99"/>
+    <w:semiHidden/>
+    <w:unhideWhenUsed/>
+    <w:rsid w:val="007470D9"/>
+    <w:rPr>
+      <w:color w:val="808080"/>
+      <w:shd w:val="clear" w:color="auto" w:fill="E6E6E6"/>
+    </w:rPr>
+  </w:style>
 </w:styles>
 </file>
 

</xml_diff>

<commit_message>
ajout de lien doc capteur
</commit_message>
<xml_diff>
--- a/doc_capteurs/Documentation_capteurs.docx
+++ b/doc_capteurs/Documentation_capteurs.docx
@@ -133,8 +133,6 @@
         <w:br/>
         <w:t>Connexion par bornes à visser</w:t>
       </w:r>
-      <w:bookmarkStart w:id="0" w:name="_GoBack"/>
-      <w:bookmarkEnd w:id="0"/>
     </w:p>
     <w:p>
       <w:pPr>
@@ -379,6 +377,8 @@
         </w:rPr>
         <w:t>)</w:t>
       </w:r>
+      <w:bookmarkStart w:id="0" w:name="_GoBack"/>
+      <w:bookmarkEnd w:id="0"/>
     </w:p>
     <w:p>
       <w:pPr>
@@ -435,12 +435,20 @@
     <w:p>
       <w:pPr>
         <w:rPr>
-          <w:color w:val="C00000"/>
-          <w:sz w:val="32"/>
-          <w:szCs w:val="32"/>
+          <w:color w:val="4472C4" w:themeColor="accent1"/>
+          <w:sz w:val="22"/>
           <w:u w:val="single"/>
         </w:rPr>
       </w:pPr>
+      <w:hyperlink r:id="rId6" w:history="1">
+        <w:r>
+          <w:rPr>
+            <w:rStyle w:val="Lienhypertexte"/>
+            <w:sz w:val="22"/>
+          </w:rPr>
+          <w:t>http://www.davis-meteo.com/6410.php</w:t>
+        </w:r>
+      </w:hyperlink>
     </w:p>
     <w:p>
       <w:pPr>
@@ -571,6 +579,7 @@
           <w:szCs w:val="32"/>
           <w:u w:val="single"/>
         </w:rPr>
+        <w:lastRenderedPageBreak/>
         <w:t>Carte raspberry 3</w:t>
       </w:r>
     </w:p>

</xml_diff>

<commit_message>
Maj suivi perso & ajout documentations
Co-Authored-By: drumz <drumz@users.noreply.github.com>
</commit_message>
<xml_diff>
--- a/doc_capteurs/Documentation_capteurs.docx
+++ b/doc_capteurs/Documentation_capteurs.docx
@@ -64,7 +64,7 @@
           <w:sz w:val="22"/>
           <w:u w:val="single"/>
         </w:rPr>
-        <w:t>http://www.automatisme-regulation-industrielle-agricole.com/produits.php</w:t>
+        <w:t>https://www.europages.fr/Sonde-temp%C3%A9rature-d-ambiance-pour-horticulteur/ARIA-SARL/cpid-5343154.html</w:t>
       </w:r>
     </w:p>
     <w:p>
@@ -661,7 +661,6 @@
           <w:u w:val="single"/>
         </w:rPr>
       </w:pPr>
-      <w:bookmarkStart w:id="0" w:name="_GoBack"/>
       <w:r>
         <w:rPr>
           <w:color w:val="C00000"/>
@@ -672,7 +671,6 @@
         <w:t>Afficheur oled</w:t>
       </w:r>
     </w:p>
-    <w:bookmarkEnd w:id="0"/>
     <w:p>
       <w:r>
         <w:tab/>
@@ -705,15 +703,37 @@
     <w:p>
       <w:pPr>
         <w:rPr>
-          <w:color w:val="FF0000"/>
+          <w:color w:val="C00000"/>
           <w:sz w:val="36"/>
           <w:szCs w:val="36"/>
           <w:u w:val="single"/>
         </w:rPr>
       </w:pPr>
+      <w:r>
+        <w:rPr>
+          <w:color w:val="C00000"/>
+          <w:sz w:val="36"/>
+          <w:szCs w:val="36"/>
+          <w:u w:val="single"/>
+        </w:rPr>
+        <w:t>Documents supplémentaires</w:t>
+      </w:r>
     </w:p>
     <w:p/>
-    <w:p/>
+    <w:p>
+      <w:hyperlink r:id="rId4" w:history="1">
+        <w:r>
+          <w:rPr>
+            <w:rStyle w:val="Lienhypertexte"/>
+          </w:rPr>
+          <w:t>http://eprints2.insa-strasbourg.fr/1978/1/Rapport_FinalMatthieuWIRTHGE5SV02.pdf</w:t>
+        </w:r>
+      </w:hyperlink>
+    </w:p>
+    <w:p>
+      <w:bookmarkStart w:id="0" w:name="_GoBack"/>
+      <w:bookmarkEnd w:id="0"/>
+    </w:p>
     <w:p/>
     <w:p>
       <w:pPr>
@@ -1217,6 +1237,29 @@
       <w:szCs w:val="32"/>
     </w:rPr>
   </w:style>
+  <w:style w:type="character" w:styleId="Lienhypertexte">
+    <w:name w:val="Hyperlink"/>
+    <w:basedOn w:val="Policepardfaut"/>
+    <w:uiPriority w:val="99"/>
+    <w:unhideWhenUsed/>
+    <w:rsid w:val="00A31B48"/>
+    <w:rPr>
+      <w:color w:val="0563C1" w:themeColor="hyperlink"/>
+      <w:u w:val="single"/>
+    </w:rPr>
+  </w:style>
+  <w:style w:type="character" w:styleId="Mentionnonrsolue">
+    <w:name w:val="Unresolved Mention"/>
+    <w:basedOn w:val="Policepardfaut"/>
+    <w:uiPriority w:val="99"/>
+    <w:semiHidden/>
+    <w:unhideWhenUsed/>
+    <w:rsid w:val="00A31B48"/>
+    <w:rPr>
+      <w:color w:val="808080"/>
+      <w:shd w:val="clear" w:color="auto" w:fill="E6E6E6"/>
+    </w:rPr>
+  </w:style>
 </w:styles>
 </file>
 

</xml_diff>